<commit_message>
Updated bookmark testing file
</commit_message>
<xml_diff>
--- a/docx/Bindings/Reference/bookmarks.docx
+++ b/docx/Bindings/Reference/bookmarks.docx
@@ -8,10 +8,11 @@
           <w:lang w:val="en-US"/>
         </w:rPr>
       </w:pPr>
-      <w:sdt documotorId="8bacb443-d08c-4408-8dcd-f132b753c743">
+      <w:sdt>
         <w:sdtPr>
           <w:alias w:val="TEBookmark"/>
-          <w:tag w:val="{&quot;BindingKey&quot;:&quot;RefGroups[1]&quot;,&quot;BindingType&quot;:&quot;Bookmark&quot;}"/>
+          <w:tag w:val="{&quot;BindingKey&quot;:&quot;RefGroups2[0]&quot;,&quot;BindingType&quot;:&quot;Bookmark&quot;}"/>
+          <w:id w:val="1114021348"/>
         </w:sdtPr>
         <w:sdtContent>
           <w:r>
@@ -35,10 +36,11 @@
         </w:rPr>
         <w:t xml:space="preserve">To make your document look professionally produced, </w:t>
       </w:r>
-      <w:sdt documotorId="11ed8f0b-5f57-437e-a0dc-807987b5615d">
+      <w:sdt>
         <w:sdtPr>
           <w:alias w:val="TE Bookmark 2"/>
-          <w:tag w:val="{&quot;BindingKey&quot;:&quot;RefGroups[1]&quot;,&quot;BindingType&quot;:&quot;Bookmark&quot;}"/>
+          <w:tag w:val="{&quot;BindingKey&quot;:&quot;RefGroups2[0]&quot;,&quot;BindingType&quot;:&quot;Bookmark&quot;}"/>
+          <w:id w:val="-2009975952"/>
         </w:sdtPr>
         <w:sdtContent>
           <w:r>
@@ -56,10 +58,11 @@
         <w:t>. For example, you can add a matching cover page, header, and sidebar. Click Insert and then choose the elements you want from the different galleries.</w:t>
       </w:r>
     </w:p>
-    <w:sdt documotorId="f9e3a09b-91b1-4f23-b89a-57f9c7fb6475">
+    <w:sdt>
       <w:sdtPr>
         <w:alias w:val="TE Bookmark 3"/>
-        <w:tag w:val="{&quot;BindingKey&quot;:&quot;RefGroups[1]&quot;,&quot;BindingType&quot;:&quot;Bookmark&quot;}"/>
+        <w:tag w:val="{&quot;BindingKey&quot;:&quot;RefGroups2[0]&quot;,&quot;BindingType&quot;:&quot;Bookmark&quot;}"/>
+        <w:id w:val="-1779163847"/>
       </w:sdtPr>
       <w:sdtContent>
         <w:p>
@@ -134,16 +137,12 @@
 </w:document>
 </file>
 
-<file path=word/numbering.xml><?xml version="1.0" encoding="utf-8"?>
-<w:numbering xmlns:w="http://schemas.openxmlformats.org/wordprocessingml/2006/main"/>
-</file>
-
 <file path=word/styles.xml><?xml version="1.0" encoding="utf-8"?>
 <w:styles xmlns:mc="http://schemas.openxmlformats.org/markup-compatibility/2006" xmlns:r="http://schemas.openxmlformats.org/officeDocument/2006/relationships" xmlns:w="http://schemas.openxmlformats.org/wordprocessingml/2006/main" xmlns:w14="http://schemas.microsoft.com/office/word/2010/wordml" xmlns:w15="http://schemas.microsoft.com/office/word/2012/wordml" xmlns:w16cex="http://schemas.microsoft.com/office/word/2018/wordml/cex" xmlns:w16cid="http://schemas.microsoft.com/office/word/2016/wordml/cid" xmlns:w16="http://schemas.microsoft.com/office/word/2018/wordml" xmlns:w16du="http://schemas.microsoft.com/office/word/2023/wordml/word16du" xmlns:w16sdtdh="http://schemas.microsoft.com/office/word/2020/wordml/sdtdatahash" xmlns:w16sdtfl="http://schemas.microsoft.com/office/word/2024/wordml/sdtformatlock" xmlns:w16se="http://schemas.microsoft.com/office/word/2015/wordml/symex" mc:Ignorable="w14 w15 w16se w16cid w16 w16cex w16sdtdh w16sdtfl w16du">
   <w:docDefaults>
     <w:rPrDefault>
       <w:rPr>
-        <w:rFonts w:asciiTheme="minorHAnsi" w:hAnsiTheme="minorHAnsi" w:eastAsiaTheme="minorHAnsi" w:cstheme="minorBidi"/>
+        <w:rFonts w:asciiTheme="minorHAnsi" w:eastAsiaTheme="minorHAnsi" w:hAnsiTheme="minorHAnsi" w:cstheme="minorBidi"/>
         <w:kern w:val="2"/>
         <w:sz w:val="24"/>
         <w:szCs w:val="24"/>
@@ -160,14 +159,14 @@
   <w:latentStyles w:defLockedState="0" w:defUIPriority="99" w:defSemiHidden="0" w:defUnhideWhenUsed="0" w:defQFormat="0" w:count="376">
     <w:lsdException w:name="Normal" w:uiPriority="0" w:qFormat="1"/>
     <w:lsdException w:name="heading 1" w:uiPriority="9" w:qFormat="1"/>
-    <w:lsdException w:name="heading 2" w:uiPriority="9" w:semiHidden="1" w:unhideWhenUsed="1" w:qFormat="1"/>
-    <w:lsdException w:name="heading 3" w:uiPriority="9" w:semiHidden="1" w:unhideWhenUsed="1" w:qFormat="1"/>
-    <w:lsdException w:name="heading 4" w:uiPriority="9" w:semiHidden="1" w:unhideWhenUsed="1" w:qFormat="1"/>
-    <w:lsdException w:name="heading 5" w:uiPriority="9" w:semiHidden="1" w:unhideWhenUsed="1" w:qFormat="1"/>
-    <w:lsdException w:name="heading 6" w:uiPriority="9" w:semiHidden="1" w:unhideWhenUsed="1" w:qFormat="1"/>
-    <w:lsdException w:name="heading 7" w:uiPriority="9" w:semiHidden="1" w:unhideWhenUsed="1" w:qFormat="1"/>
-    <w:lsdException w:name="heading 8" w:uiPriority="9" w:semiHidden="1" w:unhideWhenUsed="1" w:qFormat="1"/>
-    <w:lsdException w:name="heading 9" w:uiPriority="9" w:semiHidden="1" w:unhideWhenUsed="1" w:qFormat="1"/>
+    <w:lsdException w:name="heading 2" w:semiHidden="1" w:uiPriority="9" w:unhideWhenUsed="1" w:qFormat="1"/>
+    <w:lsdException w:name="heading 3" w:semiHidden="1" w:uiPriority="9" w:unhideWhenUsed="1" w:qFormat="1"/>
+    <w:lsdException w:name="heading 4" w:semiHidden="1" w:uiPriority="9" w:unhideWhenUsed="1" w:qFormat="1"/>
+    <w:lsdException w:name="heading 5" w:semiHidden="1" w:uiPriority="9" w:unhideWhenUsed="1" w:qFormat="1"/>
+    <w:lsdException w:name="heading 6" w:semiHidden="1" w:uiPriority="9" w:unhideWhenUsed="1" w:qFormat="1"/>
+    <w:lsdException w:name="heading 7" w:semiHidden="1" w:uiPriority="9" w:unhideWhenUsed="1" w:qFormat="1"/>
+    <w:lsdException w:name="heading 8" w:semiHidden="1" w:uiPriority="9" w:unhideWhenUsed="1" w:qFormat="1"/>
+    <w:lsdException w:name="heading 9" w:semiHidden="1" w:uiPriority="9" w:unhideWhenUsed="1" w:qFormat="1"/>
     <w:lsdException w:name="index 1" w:semiHidden="1" w:unhideWhenUsed="1"/>
     <w:lsdException w:name="index 2" w:semiHidden="1" w:unhideWhenUsed="1"/>
     <w:lsdException w:name="index 3" w:semiHidden="1" w:unhideWhenUsed="1"/>
@@ -177,22 +176,22 @@
     <w:lsdException w:name="index 7" w:semiHidden="1" w:unhideWhenUsed="1"/>
     <w:lsdException w:name="index 8" w:semiHidden="1" w:unhideWhenUsed="1"/>
     <w:lsdException w:name="index 9" w:semiHidden="1" w:unhideWhenUsed="1"/>
-    <w:lsdException w:name="toc 1" w:uiPriority="39" w:semiHidden="1" w:unhideWhenUsed="1"/>
-    <w:lsdException w:name="toc 2" w:uiPriority="39" w:semiHidden="1" w:unhideWhenUsed="1"/>
-    <w:lsdException w:name="toc 3" w:uiPriority="39" w:semiHidden="1" w:unhideWhenUsed="1"/>
-    <w:lsdException w:name="toc 4" w:uiPriority="39" w:semiHidden="1" w:unhideWhenUsed="1"/>
-    <w:lsdException w:name="toc 5" w:uiPriority="39" w:semiHidden="1" w:unhideWhenUsed="1"/>
-    <w:lsdException w:name="toc 6" w:uiPriority="39" w:semiHidden="1" w:unhideWhenUsed="1"/>
-    <w:lsdException w:name="toc 7" w:uiPriority="39" w:semiHidden="1" w:unhideWhenUsed="1"/>
-    <w:lsdException w:name="toc 8" w:uiPriority="39" w:semiHidden="1" w:unhideWhenUsed="1"/>
-    <w:lsdException w:name="toc 9" w:uiPriority="39" w:semiHidden="1" w:unhideWhenUsed="1"/>
+    <w:lsdException w:name="toc 1" w:semiHidden="1" w:uiPriority="39" w:unhideWhenUsed="1"/>
+    <w:lsdException w:name="toc 2" w:semiHidden="1" w:uiPriority="39" w:unhideWhenUsed="1"/>
+    <w:lsdException w:name="toc 3" w:semiHidden="1" w:uiPriority="39" w:unhideWhenUsed="1"/>
+    <w:lsdException w:name="toc 4" w:semiHidden="1" w:uiPriority="39" w:unhideWhenUsed="1"/>
+    <w:lsdException w:name="toc 5" w:semiHidden="1" w:uiPriority="39" w:unhideWhenUsed="1"/>
+    <w:lsdException w:name="toc 6" w:semiHidden="1" w:uiPriority="39" w:unhideWhenUsed="1"/>
+    <w:lsdException w:name="toc 7" w:semiHidden="1" w:uiPriority="39" w:unhideWhenUsed="1"/>
+    <w:lsdException w:name="toc 8" w:semiHidden="1" w:uiPriority="39" w:unhideWhenUsed="1"/>
+    <w:lsdException w:name="toc 9" w:semiHidden="1" w:uiPriority="39" w:unhideWhenUsed="1"/>
     <w:lsdException w:name="Normal Indent" w:semiHidden="1" w:unhideWhenUsed="1"/>
     <w:lsdException w:name="footnote text" w:semiHidden="1" w:unhideWhenUsed="1"/>
     <w:lsdException w:name="annotation text" w:semiHidden="1" w:unhideWhenUsed="1"/>
     <w:lsdException w:name="header" w:semiHidden="1" w:unhideWhenUsed="1"/>
     <w:lsdException w:name="footer" w:semiHidden="1" w:unhideWhenUsed="1"/>
     <w:lsdException w:name="index heading" w:semiHidden="1" w:unhideWhenUsed="1"/>
-    <w:lsdException w:name="caption" w:uiPriority="35" w:semiHidden="1" w:unhideWhenUsed="1" w:qFormat="1"/>
+    <w:lsdException w:name="caption" w:semiHidden="1" w:uiPriority="35" w:unhideWhenUsed="1" w:qFormat="1"/>
     <w:lsdException w:name="table of figures" w:semiHidden="1" w:unhideWhenUsed="1"/>
     <w:lsdException w:name="envelope address" w:semiHidden="1" w:unhideWhenUsed="1"/>
     <w:lsdException w:name="envelope return" w:semiHidden="1" w:unhideWhenUsed="1"/>
@@ -223,7 +222,7 @@
     <w:lsdException w:name="Title" w:uiPriority="10" w:qFormat="1"/>
     <w:lsdException w:name="Closing" w:semiHidden="1" w:unhideWhenUsed="1"/>
     <w:lsdException w:name="Signature" w:semiHidden="1" w:unhideWhenUsed="1"/>
-    <w:lsdException w:name="Default Paragraph Font" w:uiPriority="1" w:semiHidden="1" w:unhideWhenUsed="1"/>
+    <w:lsdException w:name="Default Paragraph Font" w:semiHidden="1" w:uiPriority="1" w:unhideWhenUsed="1"/>
     <w:lsdException w:name="Body Text" w:semiHidden="1" w:unhideWhenUsed="1"/>
     <w:lsdException w:name="Body Text Indent" w:semiHidden="1" w:unhideWhenUsed="1"/>
     <w:lsdException w:name="List Continue" w:semiHidden="1" w:unhideWhenUsed="1"/>
@@ -423,8 +422,8 @@
     <w:lsdException w:name="Subtle Reference" w:uiPriority="31" w:qFormat="1"/>
     <w:lsdException w:name="Intense Reference" w:uiPriority="32" w:qFormat="1"/>
     <w:lsdException w:name="Book Title" w:uiPriority="33" w:qFormat="1"/>
-    <w:lsdException w:name="Bibliography" w:uiPriority="37" w:semiHidden="1" w:unhideWhenUsed="1"/>
-    <w:lsdException w:name="TOC Heading" w:uiPriority="39" w:semiHidden="1" w:unhideWhenUsed="1" w:qFormat="1"/>
+    <w:lsdException w:name="Bibliography" w:semiHidden="1" w:uiPriority="37" w:unhideWhenUsed="1"/>
+    <w:lsdException w:name="TOC Heading" w:semiHidden="1" w:uiPriority="39" w:unhideWhenUsed="1" w:qFormat="1"/>
     <w:lsdException w:name="Plain Table 1" w:uiPriority="41"/>
     <w:lsdException w:name="Plain Table 2" w:uiPriority="42"/>
     <w:lsdException w:name="Plain Table 3" w:uiPriority="43"/>
@@ -535,7 +534,7 @@
     <w:lsdException w:name="Unresolved Mention" w:semiHidden="1" w:unhideWhenUsed="1"/>
     <w:lsdException w:name="Smart Link" w:semiHidden="1" w:unhideWhenUsed="1"/>
   </w:latentStyles>
-  <w:style w:type="paragraph" w:styleId="Normal" w:default="1">
+  <w:style w:type="paragraph" w:default="1" w:styleId="Normal">
     <w:name w:val="Normal"/>
     <w:qFormat/>
   </w:style>
@@ -554,7 +553,7 @@
       <w:outlineLvl w:val="0"/>
     </w:pPr>
     <w:rPr>
-      <w:rFonts w:asciiTheme="majorHAnsi" w:hAnsiTheme="majorHAnsi" w:eastAsiaTheme="majorEastAsia" w:cstheme="majorBidi"/>
+      <w:rFonts w:asciiTheme="majorHAnsi" w:eastAsiaTheme="majorEastAsia" w:hAnsiTheme="majorHAnsi" w:cstheme="majorBidi"/>
       <w:color w:val="0F4761" w:themeColor="accent1" w:themeShade="BF"/>
       <w:sz w:val="40"/>
       <w:szCs w:val="40"/>
@@ -577,7 +576,7 @@
       <w:outlineLvl w:val="1"/>
     </w:pPr>
     <w:rPr>
-      <w:rFonts w:asciiTheme="majorHAnsi" w:hAnsiTheme="majorHAnsi" w:eastAsiaTheme="majorEastAsia" w:cstheme="majorBidi"/>
+      <w:rFonts w:asciiTheme="majorHAnsi" w:eastAsiaTheme="majorEastAsia" w:hAnsiTheme="majorHAnsi" w:cstheme="majorBidi"/>
       <w:color w:val="0F4761" w:themeColor="accent1" w:themeShade="BF"/>
       <w:sz w:val="32"/>
       <w:szCs w:val="32"/>
@@ -738,13 +737,13 @@
       <w:color w:val="272727" w:themeColor="text1" w:themeTint="D8"/>
     </w:rPr>
   </w:style>
-  <w:style w:type="character" w:styleId="DefaultParagraphFont" w:default="1">
+  <w:style w:type="character" w:default="1" w:styleId="DefaultParagraphFont">
     <w:name w:val="Default Paragraph Font"/>
     <w:uiPriority w:val="1"/>
     <w:semiHidden/>
     <w:unhideWhenUsed/>
   </w:style>
-  <w:style w:type="table" w:styleId="TableNormal" w:default="1">
+  <w:style w:type="table" w:default="1" w:styleId="TableNormal">
     <w:name w:val="Normal Table"/>
     <w:uiPriority w:val="99"/>
     <w:semiHidden/>
@@ -759,26 +758,26 @@
       </w:tblCellMar>
     </w:tblPr>
   </w:style>
-  <w:style w:type="numbering" w:styleId="NoList" w:default="1">
+  <w:style w:type="numbering" w:default="1" w:styleId="NoList">
     <w:name w:val="No List"/>
     <w:uiPriority w:val="99"/>
     <w:semiHidden/>
     <w:unhideWhenUsed/>
   </w:style>
-  <w:style w:type="character" w:styleId="Heading1Char" w:customStyle="1">
+  <w:style w:type="character" w:customStyle="1" w:styleId="Heading1Char">
     <w:name w:val="Heading 1 Char"/>
     <w:basedOn w:val="DefaultParagraphFont"/>
     <w:link w:val="Heading1"/>
     <w:uiPriority w:val="9"/>
     <w:rsid w:val="003A585F"/>
     <w:rPr>
-      <w:rFonts w:asciiTheme="majorHAnsi" w:hAnsiTheme="majorHAnsi" w:eastAsiaTheme="majorEastAsia" w:cstheme="majorBidi"/>
+      <w:rFonts w:asciiTheme="majorHAnsi" w:eastAsiaTheme="majorEastAsia" w:hAnsiTheme="majorHAnsi" w:cstheme="majorBidi"/>
       <w:color w:val="0F4761" w:themeColor="accent1" w:themeShade="BF"/>
       <w:sz w:val="40"/>
       <w:szCs w:val="40"/>
     </w:rPr>
   </w:style>
-  <w:style w:type="character" w:styleId="Heading2Char" w:customStyle="1">
+  <w:style w:type="character" w:customStyle="1" w:styleId="Heading2Char">
     <w:name w:val="Heading 2 Char"/>
     <w:basedOn w:val="DefaultParagraphFont"/>
     <w:link w:val="Heading2"/>
@@ -786,13 +785,13 @@
     <w:semiHidden/>
     <w:rsid w:val="003A585F"/>
     <w:rPr>
-      <w:rFonts w:asciiTheme="majorHAnsi" w:hAnsiTheme="majorHAnsi" w:eastAsiaTheme="majorEastAsia" w:cstheme="majorBidi"/>
+      <w:rFonts w:asciiTheme="majorHAnsi" w:eastAsiaTheme="majorEastAsia" w:hAnsiTheme="majorHAnsi" w:cstheme="majorBidi"/>
       <w:color w:val="0F4761" w:themeColor="accent1" w:themeShade="BF"/>
       <w:sz w:val="32"/>
       <w:szCs w:val="32"/>
     </w:rPr>
   </w:style>
-  <w:style w:type="character" w:styleId="Heading3Char" w:customStyle="1">
+  <w:style w:type="character" w:customStyle="1" w:styleId="Heading3Char">
     <w:name w:val="Heading 3 Char"/>
     <w:basedOn w:val="DefaultParagraphFont"/>
     <w:link w:val="Heading3"/>
@@ -806,7 +805,7 @@
       <w:szCs w:val="28"/>
     </w:rPr>
   </w:style>
-  <w:style w:type="character" w:styleId="Heading4Char" w:customStyle="1">
+  <w:style w:type="character" w:customStyle="1" w:styleId="Heading4Char">
     <w:name w:val="Heading 4 Char"/>
     <w:basedOn w:val="DefaultParagraphFont"/>
     <w:link w:val="Heading4"/>
@@ -820,7 +819,7 @@
       <w:color w:val="0F4761" w:themeColor="accent1" w:themeShade="BF"/>
     </w:rPr>
   </w:style>
-  <w:style w:type="character" w:styleId="Heading5Char" w:customStyle="1">
+  <w:style w:type="character" w:customStyle="1" w:styleId="Heading5Char">
     <w:name w:val="Heading 5 Char"/>
     <w:basedOn w:val="DefaultParagraphFont"/>
     <w:link w:val="Heading5"/>
@@ -832,7 +831,7 @@
       <w:color w:val="0F4761" w:themeColor="accent1" w:themeShade="BF"/>
     </w:rPr>
   </w:style>
-  <w:style w:type="character" w:styleId="Heading6Char" w:customStyle="1">
+  <w:style w:type="character" w:customStyle="1" w:styleId="Heading6Char">
     <w:name w:val="Heading 6 Char"/>
     <w:basedOn w:val="DefaultParagraphFont"/>
     <w:link w:val="Heading6"/>
@@ -846,7 +845,7 @@
       <w:color w:val="595959" w:themeColor="text1" w:themeTint="A6"/>
     </w:rPr>
   </w:style>
-  <w:style w:type="character" w:styleId="Heading7Char" w:customStyle="1">
+  <w:style w:type="character" w:customStyle="1" w:styleId="Heading7Char">
     <w:name w:val="Heading 7 Char"/>
     <w:basedOn w:val="DefaultParagraphFont"/>
     <w:link w:val="Heading7"/>
@@ -858,7 +857,7 @@
       <w:color w:val="595959" w:themeColor="text1" w:themeTint="A6"/>
     </w:rPr>
   </w:style>
-  <w:style w:type="character" w:styleId="Heading8Char" w:customStyle="1">
+  <w:style w:type="character" w:customStyle="1" w:styleId="Heading8Char">
     <w:name w:val="Heading 8 Char"/>
     <w:basedOn w:val="DefaultParagraphFont"/>
     <w:link w:val="Heading8"/>
@@ -872,7 +871,7 @@
       <w:color w:val="272727" w:themeColor="text1" w:themeTint="D8"/>
     </w:rPr>
   </w:style>
-  <w:style w:type="character" w:styleId="Heading9Char" w:customStyle="1">
+  <w:style w:type="character" w:customStyle="1" w:styleId="Heading9Char">
     <w:name w:val="Heading 9 Char"/>
     <w:basedOn w:val="DefaultParagraphFont"/>
     <w:link w:val="Heading9"/>
@@ -897,21 +896,21 @@
       <w:contextualSpacing/>
     </w:pPr>
     <w:rPr>
-      <w:rFonts w:asciiTheme="majorHAnsi" w:hAnsiTheme="majorHAnsi" w:eastAsiaTheme="majorEastAsia" w:cstheme="majorBidi"/>
+      <w:rFonts w:asciiTheme="majorHAnsi" w:eastAsiaTheme="majorEastAsia" w:hAnsiTheme="majorHAnsi" w:cstheme="majorBidi"/>
       <w:spacing w:val="-10"/>
       <w:kern w:val="28"/>
       <w:sz w:val="56"/>
       <w:szCs w:val="56"/>
     </w:rPr>
   </w:style>
-  <w:style w:type="character" w:styleId="TitleChar" w:customStyle="1">
+  <w:style w:type="character" w:customStyle="1" w:styleId="TitleChar">
     <w:name w:val="Title Char"/>
     <w:basedOn w:val="DefaultParagraphFont"/>
     <w:link w:val="Title"/>
     <w:uiPriority w:val="10"/>
     <w:rsid w:val="003A585F"/>
     <w:rPr>
-      <w:rFonts w:asciiTheme="majorHAnsi" w:hAnsiTheme="majorHAnsi" w:eastAsiaTheme="majorEastAsia" w:cstheme="majorBidi"/>
+      <w:rFonts w:asciiTheme="majorHAnsi" w:eastAsiaTheme="majorEastAsia" w:hAnsiTheme="majorHAnsi" w:cstheme="majorBidi"/>
       <w:spacing w:val="-10"/>
       <w:kern w:val="28"/>
       <w:sz w:val="56"/>
@@ -939,7 +938,7 @@
       <w:szCs w:val="28"/>
     </w:rPr>
   </w:style>
-  <w:style w:type="character" w:styleId="SubtitleChar" w:customStyle="1">
+  <w:style w:type="character" w:customStyle="1" w:styleId="SubtitleChar">
     <w:name w:val="Subtitle Char"/>
     <w:basedOn w:val="DefaultParagraphFont"/>
     <w:link w:val="Subtitle"/>
@@ -971,7 +970,7 @@
       <w:color w:val="404040" w:themeColor="text1" w:themeTint="BF"/>
     </w:rPr>
   </w:style>
-  <w:style w:type="character" w:styleId="QuoteChar" w:customStyle="1">
+  <w:style w:type="character" w:customStyle="1" w:styleId="QuoteChar">
     <w:name w:val="Quote Char"/>
     <w:basedOn w:val="DefaultParagraphFont"/>
     <w:link w:val="Quote"/>
@@ -1016,8 +1015,8 @@
     <w:rsid w:val="003A585F"/>
     <w:pPr>
       <w:pBdr>
-        <w:top w:val="single" w:color="0F4761" w:themeColor="accent1" w:themeShade="BF" w:sz="4" w:space="10"/>
-        <w:bottom w:val="single" w:color="0F4761" w:themeColor="accent1" w:themeShade="BF" w:sz="4" w:space="10"/>
+        <w:top w:val="single" w:sz="4" w:space="10" w:color="0F4761" w:themeColor="accent1" w:themeShade="BF"/>
+        <w:bottom w:val="single" w:sz="4" w:space="10" w:color="0F4761" w:themeColor="accent1" w:themeShade="BF"/>
       </w:pBdr>
       <w:spacing w:before="360" w:after="360"/>
       <w:ind w:left="864" w:right="864"/>
@@ -1029,7 +1028,7 @@
       <w:color w:val="0F4761" w:themeColor="accent1" w:themeShade="BF"/>
     </w:rPr>
   </w:style>
-  <w:style w:type="character" w:styleId="IntenseQuoteChar" w:customStyle="1">
+  <w:style w:type="character" w:customStyle="1" w:styleId="IntenseQuoteChar">
     <w:name w:val="Intense Quote Char"/>
     <w:basedOn w:val="DefaultParagraphFont"/>
     <w:link w:val="IntenseQuote"/>
@@ -1069,7 +1068,7 @@
 </file>
 
 <file path=word/theme/theme1.xml><?xml version="1.0" encoding="utf-8"?>
-<a:theme xmlns:thm15="http://schemas.microsoft.com/office/thememl/2012/main" xmlns:a="http://schemas.openxmlformats.org/drawingml/2006/main" name="Office Theme">
+<a:theme xmlns:a="http://schemas.openxmlformats.org/drawingml/2006/main" name="Office Theme">
   <a:themeElements>
     <a:clrScheme name="Office">
       <a:dk1>

</xml_diff>